<commit_message>
Se completa el software al 98%
</commit_message>
<xml_diff>
--- a/DocumentoFusionado/Ana Maria.docx
+++ b/DocumentoFusionado/Ana Maria.docx
@@ -2,284 +2,6 @@
 <file path=word/document.xml><?xml version="1.0" encoding="utf-8"?>
 <w:document xmlns:wpc="http://schemas.microsoft.com/office/word/2010/wordprocessingCanvas" xmlns:mo="http://schemas.microsoft.com/office/mac/office/2008/main" xmlns:mc="http://schemas.openxmlformats.org/markup-compatibility/2006" xmlns:mv="urn:schemas-microsoft-com:mac:vml" xmlns:o="urn:schemas-microsoft-com:office:office" xmlns:r="http://schemas.openxmlformats.org/officeDocument/2006/relationships" xmlns:m="http://schemas.openxmlformats.org/officeDocument/2006/math" xmlns:v="urn:schemas-microsoft-com:vml" xmlns:wp14="http://schemas.microsoft.com/office/word/2010/wordprocessingDrawing" xmlns:wp="http://schemas.openxmlformats.org/drawingml/2006/wordprocessingDrawing" xmlns:w10="urn:schemas-microsoft-com:office:word" xmlns:w="http://schemas.openxmlformats.org/wordprocessingml/2006/main" xmlns:w14="http://schemas.microsoft.com/office/word/2010/wordml" xmlns:wpg="http://schemas.microsoft.com/office/word/2010/wordprocessingGroup" xmlns:wpi="http://schemas.microsoft.com/office/word/2010/wordprocessingInk" xmlns:wne="http://schemas.microsoft.com/office/word/2006/wordml" xmlns:wps="http://schemas.microsoft.com/office/word/2010/wordprocessingShape" mc:Ignorable="w14 wp14">
   <w:body>
-    <w:p>
-      <w:r>
-        <w:rPr>
-          <w:b/>
-        </w:rPr>
-        <w:t xml:space="preserve">Santiago de Cali </w:t>
-      </w:r>
-      <w:r>
-        <w:rPr>
-          <w:b/>
-        </w:rPr>
-        <w:t>2</w:t>
-      </w:r>
-      <w:r>
-        <w:rPr>
-          <w:b/>
-        </w:rPr>
-        <w:t xml:space="preserve"> de </w:t>
-      </w:r>
-      <w:r>
-        <w:rPr>
-          <w:b/>
-        </w:rPr>
-        <w:t>febrero</w:t>
-      </w:r>
-      <w:r>
-        <w:rPr>
-          <w:b/>
-        </w:rPr>
-        <w:t xml:space="preserve"> 202</w:t>
-      </w:r>
-      <w:r>
-        <w:rPr>
-          <w:b/>
-        </w:rPr>
-        <w:t>4</w:t>
-      </w:r>
-      <w:r>
-        <w:rPr>
-          <w:b/>
-        </w:rPr>
-        <w:t xml:space="preserve"> </w:t>
-      </w:r>
-    </w:p>
-    <w:p>
-      <w:r>
-        <w:rPr/>
-        <w:t xml:space="preserve"> </w:t>
-      </w:r>
-    </w:p>
-    <w:p>
-      <w:r>
-        <w:rPr>
-          <w:u w:val="single"/>
-        </w:rPr>
-        <w:t xml:space="preserve">Estimado cliente </w:t>
-      </w:r>
-      <w:r>
-        <w:rPr>
-          <w:u w:val="single"/>
-        </w:rPr>
-        <w:t>Paseo de las Casas I</w:t>
-      </w:r>
-    </w:p>
-    <w:p>
-      <w:r>
-        <w:rPr/>
-        <w:t xml:space="preserve"> </w:t>
-      </w:r>
-    </w:p>
-    <w:p>
-      <w:r>
-        <w:rPr>
-          <w:i/>
-        </w:rPr>
-        <w:t xml:space="preserve">Espero que este mensaje lo encuentre bien. Me pongo en contacto con usted para presentarle la </w:t>
-      </w:r>
-      <w:r>
-        <w:rPr>
-          <w:i/>
-        </w:rPr>
-        <w:t>cotización</w:t>
-      </w:r>
-      <w:r>
-        <w:rPr>
-          <w:i/>
-        </w:rPr>
-        <w:t xml:space="preserve"> </w:t>
-      </w:r>
-      <w:r>
-        <w:rPr>
-          <w:i/>
-        </w:rPr>
-        <w:t>para los servicios requeridos</w:t>
-      </w:r>
-      <w:r>
-        <w:rPr>
-          <w:i/>
-        </w:rPr>
-        <w:t xml:space="preserve"> recientemente. A continuación, detallo las tareas realizadas y el valor correspondiente: </w:t>
-      </w:r>
-    </w:p>
-    <w:p>
-      <w:r>
-        <w:rPr/>
-        <w:t>Componentes necesarios:</w:t>
-      </w:r>
-    </w:p>
-    <w:p>
-      <w:r>
-        <w:rPr/>
-        <w:t>Disco SSD de 240 GB marca A DATA con garantía de 1 año.</w:t>
-      </w:r>
-    </w:p>
-    <w:p>
-      <w:r>
-        <w:rPr/>
-        <w:t>Vendedor: La bodeguita (emite factura legal), teléfono: 6026676637</w:t>
-      </w:r>
-    </w:p>
-    <w:p>
-      <w:r>
-        <w:rPr/>
-        <w:t>Costo:  $105000</w:t>
-      </w:r>
-    </w:p>
-    <w:p/>
-    <w:p>
-      <w:r>
-        <w:rPr/>
-        <w:t>Mano de obra:</w:t>
-      </w:r>
-    </w:p>
-    <w:p>
-      <w:r>
-        <w:rPr/>
-        <w:t>Cambio de disco HDD (mecánico) disco SDD (electrónico), mantenimiento correctivo (cambio de pasta térmica del procesador, limpieza física) y migración de datos al computador de la oficina de administración.</w:t>
-      </w:r>
-    </w:p>
-    <w:p>
-      <w:r>
-        <w:rPr/>
-        <w:t>Costo: $150000</w:t>
-      </w:r>
-    </w:p>
-    <w:p>
-      <w:r>
-        <w:rPr/>
-        <w:t>Mantenimiento correctivo (limpieza y cambio de pasta térmica) del computador de monitoreo.</w:t>
-      </w:r>
-    </w:p>
-    <w:p>
-      <w:r>
-        <w:rPr/>
-        <w:t>Costo: $100000</w:t>
-      </w:r>
-    </w:p>
-    <w:p>
-      <w:r>
-        <w:rPr/>
-        <w:t>Mantenimiento preventivo del computador portátil de la administración.</w:t>
-      </w:r>
-    </w:p>
-    <w:p>
-      <w:r>
-        <w:rPr/>
-        <w:t xml:space="preserve">Costo: Gratis. </w:t>
-      </w:r>
-    </w:p>
-    <w:p/>
-    <w:p>
-      <w:r>
-        <w:rPr/>
-        <w:t xml:space="preserve">El total </w:t>
-      </w:r>
-      <w:r>
-        <w:rPr/>
-        <w:t>de la cotización</w:t>
-      </w:r>
-      <w:r>
-        <w:rPr/>
-        <w:t xml:space="preserve"> por los servicios prestados</w:t>
-      </w:r>
-      <w:r>
-        <w:rPr/>
-        <w:t xml:space="preserve"> en la mano de </w:t>
-      </w:r>
-      <w:r>
-        <w:rPr/>
-        <w:t>obra</w:t>
-      </w:r>
-      <w:r>
-        <w:rPr/>
-        <w:t xml:space="preserve"> </w:t>
-      </w:r>
-      <w:r>
-        <w:rPr/>
-        <w:t xml:space="preserve"> y</w:t>
-      </w:r>
-      <w:r>
-        <w:rPr/>
-        <w:t xml:space="preserve"> los elementos a comprar </w:t>
-      </w:r>
-      <w:r>
-        <w:rPr/>
-        <w:t>es de $</w:t>
-      </w:r>
-      <w:r>
-        <w:rPr/>
-        <w:t>355</w:t>
-      </w:r>
-      <w:r>
-        <w:rPr/>
-        <w:t>.000</w:t>
-      </w:r>
-      <w:r>
-        <w:rPr/>
-        <w:t xml:space="preserve"> pesos colombianos. </w:t>
-      </w:r>
-    </w:p>
-    <w:p/>
-    <w:p/>
-    <w:p/>
-    <w:p>
-      <w:r>
-        <w:rPr/>
-        <w:t xml:space="preserve">Agradezco su pronta atención y quedo a su disposición para cualquier consulta adicional. </w:t>
-      </w:r>
-    </w:p>
-    <w:p>
-      <w:r>
-        <w:rPr/>
-        <w:t xml:space="preserve"> </w:t>
-      </w:r>
-    </w:p>
-    <w:p>
-      <w:r>
-        <w:rPr/>
-        <w:t xml:space="preserve">Atentamente, </w:t>
-      </w:r>
-    </w:p>
-    <w:p>
-      <w:r>
-        <w:rPr/>
-        <w:t xml:space="preserve"> </w:t>
-      </w:r>
-    </w:p>
-    <w:p>
-      <w:r>
-        <w:rPr/>
-      </w:r>
-      <w:r>
-        <w:rPr/>
-        <w:t xml:space="preserve">__________________________________ </w:t>
-      </w:r>
-    </w:p>
-    <w:p>
-      <w:r>
-        <w:rPr/>
-        <w:t xml:space="preserve">Christian Daniel Villegas. </w:t>
-      </w:r>
-    </w:p>
-    <w:p>
-      <w:r>
-        <w:rPr/>
-        <w:t>C.C. 1143931597</w:t>
-      </w:r>
-    </w:p>
-    <w:p>
-      <w:r>
-        <w:br w:type="page"/>
-      </w:r>
-    </w:p>
-    <w:p>
-      <w:r>
-        <w:t>Falta archivo: Palmares</w:t>
-      </w:r>
-    </w:p>
     <w:sectPr>
       <w:pgSz w:w="12240" w:h="15840"/>
       <w:pgMar w:top="1440" w:right="1800" w:bottom="1440" w:left="1800" w:header="720" w:footer="720" w:gutter="0"/>

</xml_diff>